<commit_message>
guardando datos antes de realizar la documentacion
</commit_message>
<xml_diff>
--- a/Documentacion/Ensayo Proyecto1.docx
+++ b/Documentacion/Ensayo Proyecto1.docx
@@ -1,6 +1,6 @@
 
 <file path=word/document.xml><?xml version="1.0" encoding="utf-8"?>
-<w:document xmlns:wpc="http://schemas.microsoft.com/office/word/2010/wordprocessingCanvas" xmlns:cx="http://schemas.microsoft.com/office/drawing/2014/chartex" xmlns:cx1="http://schemas.microsoft.com/office/drawing/2015/9/8/chartex" xmlns:cx2="http://schemas.microsoft.com/office/drawing/2015/10/21/chartex" xmlns:cx3="http://schemas.microsoft.com/office/drawing/2016/5/9/chartex" xmlns:cx4="http://schemas.microsoft.com/office/drawing/2016/5/10/chartex" xmlns:cx5="http://schemas.microsoft.com/office/drawing/2016/5/11/chartex" xmlns:cx6="http://schemas.microsoft.com/office/drawing/2016/5/12/chartex" xmlns:cx7="http://schemas.microsoft.com/office/drawing/2016/5/13/chartex" xmlns:cx8="http://schemas.microsoft.com/office/drawing/2016/5/14/chartex" xmlns:mc="http://schemas.openxmlformats.org/markup-compatibility/2006" xmlns:aink="http://schemas.microsoft.com/office/drawing/2016/ink" xmlns:am3d="http://schemas.microsoft.com/office/drawing/2017/model3d" xmlns:o="urn:schemas-microsoft-com:office:office" xmlns:r="http://schemas.openxmlformats.org/officeDocument/2006/relationships" xmlns:m="http://schemas.openxmlformats.org/officeDocument/2006/math" xmlns:v="urn:schemas-microsoft-com:vml" xmlns:wp14="http://schemas.microsoft.com/office/word/2010/wordprocessingDrawing" xmlns:wp="http://schemas.openxmlformats.org/drawingml/2006/wordprocessingDrawing" xmlns:w10="urn:schemas-microsoft-com:office:word" xmlns:w="http://schemas.openxmlformats.org/wordprocessingml/2006/main" xmlns:w14="http://schemas.microsoft.com/office/word/2010/wordml" xmlns:w15="http://schemas.microsoft.com/office/word/2012/wordml" xmlns:w16cex="http://schemas.microsoft.com/office/word/2018/wordml/cex" xmlns:w16cid="http://schemas.microsoft.com/office/word/2016/wordml/cid" xmlns:w16="http://schemas.microsoft.com/office/word/2018/wordml" xmlns:w16se="http://schemas.microsoft.com/office/word/2015/wordml/symex" xmlns:wpg="http://schemas.microsoft.com/office/word/2010/wordprocessingGroup" xmlns:wpi="http://schemas.microsoft.com/office/word/2010/wordprocessingInk" xmlns:wne="http://schemas.microsoft.com/office/word/2006/wordml" xmlns:wps="http://schemas.microsoft.com/office/word/2010/wordprocessingShape" mc:Ignorable="w14 w15 w16se w16cid w16 w16cex wp14">
+<w:document xmlns:wpc="http://schemas.microsoft.com/office/word/2010/wordprocessingCanvas" xmlns:cx="http://schemas.microsoft.com/office/drawing/2014/chartex" xmlns:cx1="http://schemas.microsoft.com/office/drawing/2015/9/8/chartex" xmlns:cx2="http://schemas.microsoft.com/office/drawing/2015/10/21/chartex" xmlns:cx3="http://schemas.microsoft.com/office/drawing/2016/5/9/chartex" xmlns:cx4="http://schemas.microsoft.com/office/drawing/2016/5/10/chartex" xmlns:cx5="http://schemas.microsoft.com/office/drawing/2016/5/11/chartex" xmlns:cx6="http://schemas.microsoft.com/office/drawing/2016/5/12/chartex" xmlns:cx7="http://schemas.microsoft.com/office/drawing/2016/5/13/chartex" xmlns:cx8="http://schemas.microsoft.com/office/drawing/2016/5/14/chartex" xmlns:mc="http://schemas.openxmlformats.org/markup-compatibility/2006" xmlns:aink="http://schemas.microsoft.com/office/drawing/2016/ink" xmlns:am3d="http://schemas.microsoft.com/office/drawing/2017/model3d" xmlns:o="urn:schemas-microsoft-com:office:office" xmlns:r="http://schemas.openxmlformats.org/officeDocument/2006/relationships" xmlns:m="http://schemas.openxmlformats.org/officeDocument/2006/math" xmlns:v="urn:schemas-microsoft-com:vml" xmlns:wp14="http://schemas.microsoft.com/office/word/2010/wordprocessingDrawing" xmlns:wp="http://schemas.openxmlformats.org/drawingml/2006/wordprocessingDrawing" xmlns:w10="urn:schemas-microsoft-com:office:word" xmlns:w="http://schemas.openxmlformats.org/wordprocessingml/2006/main" xmlns:w14="http://schemas.microsoft.com/office/word/2010/wordml" xmlns:w15="http://schemas.microsoft.com/office/word/2012/wordml" xmlns:w16cex="http://schemas.microsoft.com/office/word/2018/wordml/cex" xmlns:w16cid="http://schemas.microsoft.com/office/word/2016/wordml/cid" xmlns:w16="http://schemas.microsoft.com/office/word/2018/wordml" xmlns:w16sdtdh="http://schemas.microsoft.com/office/word/2020/wordml/sdtdatahash" xmlns:w16se="http://schemas.microsoft.com/office/word/2015/wordml/symex" xmlns:wpg="http://schemas.microsoft.com/office/word/2010/wordprocessingGroup" xmlns:wpi="http://schemas.microsoft.com/office/word/2010/wordprocessingInk" xmlns:wne="http://schemas.microsoft.com/office/word/2006/wordml" xmlns:wps="http://schemas.microsoft.com/office/word/2010/wordprocessingShape" mc:Ignorable="w14 w15 w16se w16cid w16 w16cex w16sdtdh wp14">
   <w:background w:color="FFFFFF"/>
   <w:body>
     <w:p>
@@ -104,7 +104,7 @@
                     </wp:anchor>
                   </w:drawing>
                 </mc:Choice>
-                <mc:Fallback xmlns:a14="http://schemas.microsoft.com/office/drawing/2010/main" xmlns:c="http://schemas.openxmlformats.org/drawingml/2006/chart" xmlns:pic="http://schemas.openxmlformats.org/drawingml/2006/picture" xmlns:a="http://schemas.openxmlformats.org/drawingml/2006/main" xmlns:mv="urn:schemas-microsoft-com:mac:vml" xmlns:ve="http://schemas.openxmlformats.org/markup-compatibility/2006">
+                <mc:Fallback xmlns:ve="http://schemas.openxmlformats.org/markup-compatibility/2006" xmlns:mv="urn:schemas-microsoft-com:mac:vml" xmlns:a="http://schemas.openxmlformats.org/drawingml/2006/main" xmlns:pic="http://schemas.openxmlformats.org/drawingml/2006/picture" xmlns:c="http://schemas.openxmlformats.org/drawingml/2006/chart" xmlns:a14="http://schemas.microsoft.com/office/drawing/2010/main">
                   <w:pict>
                     <v:shapetype w14:anchorId="696BC117" id="_x0000_t32" coordsize="21600,21600" o:spt="32" o:oned="t" path="m,l21600,21600e" filled="f">
                       <v:path arrowok="t" fillok="f" o:connecttype="none"/>
@@ -137,7 +137,7 @@
                 <w:sz w:val="24"/>
                 <w:szCs w:val="24"/>
               </w:rPr>
-              <w:t>TÍTULO</w:t>
+              <w:t xml:space="preserve">ANALIZADOR DE RUTA </w:t>
             </w:r>
             <w:r>
               <w:rPr>
@@ -146,52 +146,7 @@
                 <w:sz w:val="24"/>
                 <w:szCs w:val="24"/>
               </w:rPr>
-              <w:t xml:space="preserve"> </w:t>
-            </w:r>
-            <w:r>
-              <w:rPr>
-                <w:rFonts w:ascii="Arial" w:eastAsia="Arial" w:hAnsi="Arial" w:cs="Arial"/>
-                <w:b/>
-                <w:sz w:val="24"/>
-                <w:szCs w:val="24"/>
-              </w:rPr>
-              <w:t>DE</w:t>
-            </w:r>
-            <w:r>
-              <w:rPr>
-                <w:rFonts w:ascii="Arial" w:eastAsia="Arial" w:hAnsi="Arial" w:cs="Arial"/>
-                <w:b/>
-                <w:sz w:val="24"/>
-                <w:szCs w:val="24"/>
-              </w:rPr>
-              <w:t>L PROYECTO</w:t>
-            </w:r>
-            <w:r>
-              <w:rPr>
-                <w:rFonts w:ascii="Arial" w:eastAsia="Arial" w:hAnsi="Arial" w:cs="Arial"/>
-                <w:b/>
-                <w:sz w:val="24"/>
-                <w:szCs w:val="24"/>
-              </w:rPr>
-              <w:t xml:space="preserve"> </w:t>
-            </w:r>
-            <w:r>
-              <w:rPr>
-                <w:rFonts w:ascii="Arial" w:eastAsia="Arial" w:hAnsi="Arial" w:cs="Arial"/>
-                <w:b/>
-                <w:sz w:val="24"/>
-                <w:szCs w:val="24"/>
-              </w:rPr>
-              <w:t>EN MAYÚSCULAS. EXTENSIÓN MÁXIMA</w:t>
-            </w:r>
-            <w:r>
-              <w:rPr>
-                <w:rFonts w:ascii="Arial" w:eastAsia="Arial" w:hAnsi="Arial" w:cs="Arial"/>
-                <w:b/>
-                <w:sz w:val="24"/>
-                <w:szCs w:val="24"/>
-              </w:rPr>
-              <w:t xml:space="preserve"> DE 35 PALABRAS</w:t>
+              <w:t>MAS CORTA E IMPRESIÓN DE MAPAS</w:t>
             </w:r>
           </w:p>
           <w:p>
@@ -265,7 +220,7 @@
                     </wp:anchor>
                   </w:drawing>
                 </mc:Choice>
-                <mc:Fallback xmlns:a14="http://schemas.microsoft.com/office/drawing/2010/main" xmlns:c="http://schemas.openxmlformats.org/drawingml/2006/chart" xmlns:pic="http://schemas.openxmlformats.org/drawingml/2006/picture" xmlns:a="http://schemas.openxmlformats.org/drawingml/2006/main" xmlns:mv="urn:schemas-microsoft-com:mac:vml" xmlns:ve="http://schemas.openxmlformats.org/markup-compatibility/2006">
+                <mc:Fallback xmlns:ve="http://schemas.openxmlformats.org/markup-compatibility/2006" xmlns:mv="urn:schemas-microsoft-com:mac:vml" xmlns:a="http://schemas.openxmlformats.org/drawingml/2006/main" xmlns:pic="http://schemas.openxmlformats.org/drawingml/2006/picture" xmlns:c="http://schemas.openxmlformats.org/drawingml/2006/chart" xmlns:a14="http://schemas.microsoft.com/office/drawing/2010/main">
                   <w:pict>
                     <v:shape w14:anchorId="1C8B1292" id="Conector recto de flecha 2" o:spid="_x0000_s1026" type="#_x0000_t32" style="position:absolute;margin-left:7pt;margin-top:5pt;width:426pt;height:1pt;z-index:251659264;visibility:visible;mso-wrap-style:square;mso-wrap-distance-left:9pt;mso-wrap-distance-top:0;mso-wrap-distance-right:9pt;mso-wrap-distance-bottom:0;mso-position-horizontal:absolute;mso-position-horizontal-relative:margin;mso-position-vertical:absolute;mso-position-vertical-relative:text" o:gfxdata="UEsDBBQABgAIAAAAIQC2gziS/gAAAOEBAAATAAAAW0NvbnRlbnRfVHlwZXNdLnhtbJSRQU7DMBBF 90jcwfIWJU67QAgl6YK0S0CoHGBkTxKLZGx5TGhvj5O2G0SRWNoz/78nu9wcxkFMGNg6quQqL6RA 0s5Y6ir5vt9lD1JwBDIwOMJKHpHlpr69KfdHjyxSmriSfYz+USnWPY7AufNIadK6MEJMx9ApD/oD OlTrorhX2lFEilmcO2RdNtjC5xDF9pCuTyYBB5bi6bQ4syoJ3g9WQ0ymaiLzg5KdCXlKLjvcW893 SUOqXwnz5DrgnHtJTxOsQfEKIT7DmDSUCaxw7Rqn8787ZsmRM9e2VmPeBN4uqYvTtW7jvijg9N/y JsXecLq0q+WD6m8AAAD//wMAUEsDBBQABgAIAAAAIQA4/SH/1gAAAJQBAAALAAAAX3JlbHMvLnJl bHOkkMFqwzAMhu+DvYPRfXGawxijTi+j0GvpHsDYimMaW0Yy2fr2M4PBMnrbUb/Q94l/f/hMi1qR JVI2sOt6UJgd+ZiDgffL8ekFlFSbvV0oo4EbChzGx4f9GRdb25HMsYhqlCwG5lrLq9biZkxWOiqY 22YiTra2kYMu1l1tQD30/bPm3wwYN0x18gb45AdQl1tp5j/sFB2T0FQ7R0nTNEV3j6o9feQzro1i OWA14Fm+Q8a1a8+Bvu/d/dMb2JY5uiPbhG/ktn4cqGU/er3pcvwCAAD//wMAUEsDBBQABgAIAAAA IQDfwcP16gEAAMMDAAAOAAAAZHJzL2Uyb0RvYy54bWysU01v2zAMvQ/YfxB0X2wnbdoacXpI1l2G LUC3H8BItC1AX5C0OPn3o+Ss3cdlGKaDREnk0+MjtXk8G81OGKJytuPNouYMrXBS2aHjX788vbvn LCawErSz2PELRv64fftmM/kWl250WmJgBGJjO/mOjyn5tqqiGNFAXDiPli57Fwwk2oahkgEmQje6 Wtb1uppckD44gTHS6X6+5NuC3/co0ue+j5iY7jhxS2UOZT7mudpuoB0C+FGJKw34BxYGlKVHX6D2 kIB9C+oPKKNEcNH1aSGcqVzfK4ElB8qmqX/L5nkEjyUXEif6F5ni/4MVn06HwJTs+JIzC4ZKtKNC ieQCC3lhElmvUYzAllmtyceWgnb2EK676A8hp37ug8krJcXOhLderZsVlf/S8dXdfU1jVhvPiQly uL1pHu6WN5wJ8ih31SuIDzF9QGdYNjoeUwA1jIm4zeSaojacPsZENCjwR0BmYN2T0rqUVls2UV8+ 1LdUfQHUYb2GRKbxlHO0Q8GJTiuZY3J0DMNxpwM7Qe6ZMjJxeuMXt/zgHuI4+5WrOT+jEmZtoB0R 5HsrWbp40tWSrjyzMSg500j/JVvFM4HSf+NJJLQlLrkKs+7ZOjp5KeUo59Qphe21q3Mr/rwv0a9/ b/sdAAD//wMAUEsDBBQABgAIAAAAIQCp1g2M2QAAAAgBAAAPAAAAZHJzL2Rvd25yZXYueG1sTE/L TsMwELwj8Q/WInGjNhWKqhCnqhA9ACcCl9y28ZKE+hHZbhr4epYTnGZnZzU7U20XZ8VMMY3Ba7hd KRDku2BG32t4f9vfbECkjN6gDZ40fFGCbX15UWFpwtm/0tzkXrCJTyVqGHKeSilTN5DDtAoTedY+ QnSYmcZemohnNndWrpUqpMPR84cBJ3oYqDs2J6fBxmf7+Ri+Vbs8xblpXYv7l0nr66tldw8i05L/ juE3PkeHmjMdwsmbJCzzO66SGRUj65ui4OHAi7UCWVfyf4H6BwAA//8DAFBLAQItABQABgAIAAAA IQC2gziS/gAAAOEBAAATAAAAAAAAAAAAAAAAAAAAAABbQ29udGVudF9UeXBlc10ueG1sUEsBAi0A FAAGAAgAAAAhADj9If/WAAAAlAEAAAsAAAAAAAAAAAAAAAAALwEAAF9yZWxzLy5yZWxzUEsBAi0A FAAGAAgAAAAhAN/Bw/XqAQAAwwMAAA4AAAAAAAAAAAAAAAAALgIAAGRycy9lMm9Eb2MueG1sUEsB Ai0AFAAGAAgAAAAhAKnWDYzZAAAACAEAAA8AAAAAAAAAAAAAAAAARAQAAGRycy9kb3ducmV2Lnht bFBLBQYAAAAABAAEAPMAAABKBQAAAAA= " o:allowincell="f" strokeweight="1.5pt">
                       <v:stroke joinstyle="miter"/>
@@ -286,21 +241,26 @@
               <w:ind w:left="0" w:firstLine="0"/>
               <w:jc w:val="center"/>
             </w:pPr>
-            <w:proofErr w:type="gramStart"/>
             <w:r>
               <w:rPr>
                 <w:rFonts w:ascii="Arial" w:eastAsia="Arial" w:hAnsi="Arial" w:cs="Arial"/>
                 <w:b/>
               </w:rPr>
-              <w:t>Carnet</w:t>
+              <w:t>201907622</w:t>
             </w:r>
-            <w:proofErr w:type="gramEnd"/>
             <w:r>
               <w:rPr>
                 <w:rFonts w:ascii="Arial" w:eastAsia="Arial" w:hAnsi="Arial" w:cs="Arial"/>
                 <w:b/>
               </w:rPr>
-              <w:t xml:space="preserve"> 1 – Nombre completo del estudiante</w:t>
+              <w:t xml:space="preserve"> –</w:t>
+            </w:r>
+            <w:r>
+              <w:rPr>
+                <w:rFonts w:ascii="Arial" w:eastAsia="Arial" w:hAnsi="Arial" w:cs="Arial"/>
+                <w:b/>
+              </w:rPr>
+              <w:t xml:space="preserve"> Estuardo Leonel López Par.</w:t>
             </w:r>
           </w:p>
         </w:tc>
@@ -469,23 +429,13 @@
         </w:rPr>
         <w:tab/>
       </w:r>
-      <w:proofErr w:type="gramStart"/>
-      <w:r>
-        <w:rPr>
-          <w:rFonts w:ascii="Times New Roman" w:eastAsia="Times New Roman" w:hAnsi="Times New Roman" w:cs="Times New Roman"/>
-          <w:sz w:val="24"/>
-          <w:szCs w:val="24"/>
-        </w:rPr>
-        <w:t>Destacar</w:t>
-      </w:r>
-      <w:proofErr w:type="gramEnd"/>
-      <w:r>
-        <w:rPr>
-          <w:rFonts w:ascii="Times New Roman" w:eastAsia="Times New Roman" w:hAnsi="Times New Roman" w:cs="Times New Roman"/>
-          <w:sz w:val="24"/>
-          <w:szCs w:val="24"/>
-        </w:rPr>
-        <w:t xml:space="preserve"> las principales conclusiones de la argumentación presentada.</w:t>
+      <w:r>
+        <w:rPr>
+          <w:rFonts w:ascii="Times New Roman" w:eastAsia="Times New Roman" w:hAnsi="Times New Roman" w:cs="Times New Roman"/>
+          <w:sz w:val="24"/>
+          <w:szCs w:val="24"/>
+        </w:rPr>
+        <w:t>Destacar las principales conclusiones de la argumentación presentada.</w:t>
       </w:r>
     </w:p>
     <w:p>
@@ -663,7 +613,6 @@
       <w:pPr>
         <w:ind w:hanging="176"/>
       </w:pPr>
-      <w:proofErr w:type="spellStart"/>
       <w:r>
         <w:rPr>
           <w:rFonts w:ascii="Arial" w:eastAsia="Arial" w:hAnsi="Arial" w:cs="Arial"/>
@@ -672,7 +621,6 @@
         </w:rPr>
         <w:t>Abstract</w:t>
       </w:r>
-      <w:proofErr w:type="spellEnd"/>
     </w:p>
     <w:p>
       <w:pPr>
@@ -781,9 +729,8 @@
           <w:sz w:val="24"/>
           <w:szCs w:val="24"/>
         </w:rPr>
-        <w:t xml:space="preserve"> </w:t>
-      </w:r>
-      <w:proofErr w:type="gramStart"/>
+        <w:t xml:space="preserve"> en caso que </w:t>
+      </w:r>
       <w:r>
         <w:rPr>
           <w:rFonts w:ascii="Times New Roman" w:eastAsia="Times New Roman" w:hAnsi="Times New Roman" w:cs="Times New Roman"/>
@@ -792,9 +739,8 @@
           <w:sz w:val="24"/>
           <w:szCs w:val="24"/>
         </w:rPr>
-        <w:t>en caso que</w:t>
-      </w:r>
-      <w:proofErr w:type="gramEnd"/>
+        <w:t>en forma personal no se posean.</w:t>
+      </w:r>
       <w:r>
         <w:rPr>
           <w:rFonts w:ascii="Times New Roman" w:eastAsia="Times New Roman" w:hAnsi="Times New Roman" w:cs="Times New Roman"/>
@@ -805,7 +751,11 @@
         </w:rPr>
         <w:t xml:space="preserve"> </w:t>
       </w:r>
-      <w:r>
+    </w:p>
+    <w:p>
+      <w:pPr>
+        <w:ind w:left="0" w:firstLine="0"/>
+        <w:jc w:val="both"/>
         <w:rPr>
           <w:rFonts w:ascii="Times New Roman" w:eastAsia="Times New Roman" w:hAnsi="Times New Roman" w:cs="Times New Roman"/>
           <w:i/>
@@ -813,8 +763,13 @@
           <w:sz w:val="24"/>
           <w:szCs w:val="24"/>
         </w:rPr>
-        <w:t>en forma personal no se posean.</w:t>
-      </w:r>
+      </w:pPr>
+    </w:p>
+    <w:p>
+      <w:pPr>
+        <w:ind w:left="0" w:firstLine="0"/>
+        <w:jc w:val="both"/>
+      </w:pPr>
       <w:r>
         <w:rPr>
           <w:rFonts w:ascii="Times New Roman" w:eastAsia="Times New Roman" w:hAnsi="Times New Roman" w:cs="Times New Roman"/>
@@ -823,35 +778,6 @@
           <w:sz w:val="24"/>
           <w:szCs w:val="24"/>
         </w:rPr>
-        <w:t xml:space="preserve"> </w:t>
-      </w:r>
-    </w:p>
-    <w:p>
-      <w:pPr>
-        <w:ind w:left="0" w:firstLine="0"/>
-        <w:jc w:val="both"/>
-        <w:rPr>
-          <w:rFonts w:ascii="Times New Roman" w:eastAsia="Times New Roman" w:hAnsi="Times New Roman" w:cs="Times New Roman"/>
-          <w:i/>
-          <w:color w:val="auto"/>
-          <w:sz w:val="24"/>
-          <w:szCs w:val="24"/>
-        </w:rPr>
-      </w:pPr>
-    </w:p>
-    <w:p>
-      <w:pPr>
-        <w:ind w:left="0" w:firstLine="0"/>
-        <w:jc w:val="both"/>
-      </w:pPr>
-      <w:r>
-        <w:rPr>
-          <w:rFonts w:ascii="Times New Roman" w:eastAsia="Times New Roman" w:hAnsi="Times New Roman" w:cs="Times New Roman"/>
-          <w:i/>
-          <w:color w:val="auto"/>
-          <w:sz w:val="24"/>
-          <w:szCs w:val="24"/>
-        </w:rPr>
         <w:t>Evitar la utilización del traductor de google u otra similar</w:t>
       </w:r>
       <w:r>
@@ -889,10 +815,8 @@
           <w:sz w:val="24"/>
           <w:szCs w:val="24"/>
         </w:rPr>
-        <w:t xml:space="preserve">El </w:t>
-      </w:r>
-      <w:proofErr w:type="spellStart"/>
-      <w:proofErr w:type="gramStart"/>
+        <w:t>El abstract y</w:t>
+      </w:r>
       <w:r>
         <w:rPr>
           <w:rFonts w:ascii="Times New Roman" w:eastAsia="Times New Roman" w:hAnsi="Times New Roman" w:cs="Times New Roman"/>
@@ -900,10 +824,8 @@
           <w:sz w:val="24"/>
           <w:szCs w:val="24"/>
         </w:rPr>
-        <w:t>abstract</w:t>
-      </w:r>
-      <w:proofErr w:type="spellEnd"/>
-      <w:proofErr w:type="gramEnd"/>
+        <w:t xml:space="preserve"> las keywords deben abarcar</w:t>
+      </w:r>
       <w:r>
         <w:rPr>
           <w:rFonts w:ascii="Times New Roman" w:eastAsia="Times New Roman" w:hAnsi="Times New Roman" w:cs="Times New Roman"/>
@@ -911,7 +833,7 @@
           <w:sz w:val="24"/>
           <w:szCs w:val="24"/>
         </w:rPr>
-        <w:t xml:space="preserve"> y</w:t>
+        <w:t xml:space="preserve"> solamente</w:t>
       </w:r>
       <w:r>
         <w:rPr>
@@ -920,9 +842,8 @@
           <w:sz w:val="24"/>
           <w:szCs w:val="24"/>
         </w:rPr>
-        <w:t xml:space="preserve"> las </w:t>
-      </w:r>
-      <w:proofErr w:type="spellStart"/>
+        <w:t xml:space="preserve"> esta</w:t>
+      </w:r>
       <w:r>
         <w:rPr>
           <w:rFonts w:ascii="Times New Roman" w:eastAsia="Times New Roman" w:hAnsi="Times New Roman" w:cs="Times New Roman"/>
@@ -930,85 +851,48 @@
           <w:sz w:val="24"/>
           <w:szCs w:val="24"/>
         </w:rPr>
-        <w:t>keywords</w:t>
-      </w:r>
-      <w:proofErr w:type="spellEnd"/>
-      <w:r>
+        <w:t xml:space="preserve"> columna.</w:t>
+      </w:r>
+    </w:p>
+    <w:p>
+      <w:pPr>
+        <w:ind w:hanging="176"/>
+      </w:pPr>
+    </w:p>
+    <w:p>
+      <w:pPr>
+        <w:ind w:hanging="176"/>
+        <w:jc w:val="both"/>
         <w:rPr>
           <w:rFonts w:ascii="Times New Roman" w:eastAsia="Times New Roman" w:hAnsi="Times New Roman" w:cs="Times New Roman"/>
           <w:i/>
           <w:sz w:val="24"/>
           <w:szCs w:val="24"/>
         </w:rPr>
-        <w:t xml:space="preserve"> deben abarcar</w:t>
-      </w:r>
-      <w:r>
+      </w:pPr>
+    </w:p>
+    <w:p>
+      <w:pPr>
+        <w:ind w:left="0" w:firstLine="0"/>
+        <w:jc w:val="both"/>
         <w:rPr>
           <w:rFonts w:ascii="Times New Roman" w:eastAsia="Times New Roman" w:hAnsi="Times New Roman" w:cs="Times New Roman"/>
           <w:i/>
           <w:sz w:val="24"/>
           <w:szCs w:val="24"/>
         </w:rPr>
-        <w:t xml:space="preserve"> solamente</w:t>
-      </w:r>
-      <w:r>
+      </w:pPr>
+    </w:p>
+    <w:p>
+      <w:pPr>
+        <w:ind w:left="0" w:firstLine="0"/>
+        <w:jc w:val="both"/>
         <w:rPr>
           <w:rFonts w:ascii="Times New Roman" w:eastAsia="Times New Roman" w:hAnsi="Times New Roman" w:cs="Times New Roman"/>
           <w:i/>
           <w:sz w:val="24"/>
           <w:szCs w:val="24"/>
         </w:rPr>
-        <w:t xml:space="preserve"> esta</w:t>
-      </w:r>
-      <w:r>
-        <w:rPr>
-          <w:rFonts w:ascii="Times New Roman" w:eastAsia="Times New Roman" w:hAnsi="Times New Roman" w:cs="Times New Roman"/>
-          <w:i/>
-          <w:sz w:val="24"/>
-          <w:szCs w:val="24"/>
-        </w:rPr>
-        <w:t xml:space="preserve"> columna.</w:t>
-      </w:r>
-    </w:p>
-    <w:p>
-      <w:pPr>
-        <w:ind w:hanging="176"/>
-      </w:pPr>
-    </w:p>
-    <w:p>
-      <w:pPr>
-        <w:ind w:hanging="176"/>
-        <w:jc w:val="both"/>
-        <w:rPr>
-          <w:rFonts w:ascii="Times New Roman" w:eastAsia="Times New Roman" w:hAnsi="Times New Roman" w:cs="Times New Roman"/>
-          <w:i/>
-          <w:sz w:val="24"/>
-          <w:szCs w:val="24"/>
-        </w:rPr>
-      </w:pPr>
-    </w:p>
-    <w:p>
-      <w:pPr>
-        <w:ind w:left="0" w:firstLine="0"/>
-        <w:jc w:val="both"/>
-        <w:rPr>
-          <w:rFonts w:ascii="Times New Roman" w:eastAsia="Times New Roman" w:hAnsi="Times New Roman" w:cs="Times New Roman"/>
-          <w:i/>
-          <w:sz w:val="24"/>
-          <w:szCs w:val="24"/>
-        </w:rPr>
-      </w:pPr>
-    </w:p>
-    <w:p>
-      <w:pPr>
-        <w:ind w:left="0" w:firstLine="0"/>
-        <w:jc w:val="both"/>
-        <w:rPr>
-          <w:rFonts w:ascii="Times New Roman" w:eastAsia="Times New Roman" w:hAnsi="Times New Roman" w:cs="Times New Roman"/>
-          <w:i/>
-          <w:sz w:val="24"/>
-          <w:szCs w:val="24"/>
-        </w:rPr>
       </w:pPr>
     </w:p>
     <w:p>
@@ -1025,7 +909,6 @@
         <w:ind w:left="0" w:firstLine="0"/>
         <w:jc w:val="both"/>
       </w:pPr>
-      <w:proofErr w:type="spellStart"/>
       <w:r>
         <w:rPr>
           <w:rFonts w:ascii="Arial" w:eastAsia="Arial" w:hAnsi="Arial" w:cs="Arial"/>
@@ -1034,7 +917,6 @@
         </w:rPr>
         <w:t>Keywords</w:t>
       </w:r>
-      <w:proofErr w:type="spellEnd"/>
     </w:p>
     <w:p>
       <w:pPr>
@@ -1614,43 +1496,7 @@
           <w:sz w:val="24"/>
           <w:szCs w:val="24"/>
         </w:rPr>
-        <w:t xml:space="preserve">El estilo que se adopte para el desarrollo del </w:t>
-      </w:r>
-      <w:proofErr w:type="gramStart"/>
-      <w:r>
-        <w:rPr>
-          <w:rFonts w:ascii="Times New Roman" w:eastAsia="Times New Roman" w:hAnsi="Times New Roman" w:cs="Times New Roman"/>
-          <w:sz w:val="24"/>
-          <w:szCs w:val="24"/>
-        </w:rPr>
-        <w:t>tema,</w:t>
-      </w:r>
-      <w:proofErr w:type="gramEnd"/>
-      <w:r>
-        <w:rPr>
-          <w:rFonts w:ascii="Times New Roman" w:eastAsia="Times New Roman" w:hAnsi="Times New Roman" w:cs="Times New Roman"/>
-          <w:sz w:val="24"/>
-          <w:szCs w:val="24"/>
-        </w:rPr>
-        <w:t xml:space="preserve"> queda a criterio del autor del ensayo, de tal manera que puede adoptarse una posición deductiva, inductiva o dialéctica. Lo anterior implica que puede asumirse una postura general para llegar al análisis de situaciones particulares, </w:t>
-      </w:r>
-      <w:proofErr w:type="gramStart"/>
-      <w:r>
-        <w:rPr>
-          <w:rFonts w:ascii="Times New Roman" w:eastAsia="Times New Roman" w:hAnsi="Times New Roman" w:cs="Times New Roman"/>
-          <w:sz w:val="24"/>
-          <w:szCs w:val="24"/>
-        </w:rPr>
-        <w:t>o</w:t>
-      </w:r>
-      <w:proofErr w:type="gramEnd"/>
-      <w:r>
-        <w:rPr>
-          <w:rFonts w:ascii="Times New Roman" w:eastAsia="Times New Roman" w:hAnsi="Times New Roman" w:cs="Times New Roman"/>
-          <w:sz w:val="24"/>
-          <w:szCs w:val="24"/>
-        </w:rPr>
-        <w:t xml:space="preserve"> por el contrario, a partir del análisis de situaciones específicas puede abordarse la discusión del tema desde una perspectiva global. La tercera opción consiste en contraponer ideas o posturas, con el propósito de establecer diferencias y similitudes, evidencias ventajas y desventajas, o promover la reflexión que conduzca a la adopción de una u otra postura.</w:t>
+        <w:t>El estilo que se adopte para el desarrollo del tema, queda a criterio del autor del ensayo, de tal manera que puede adoptarse una posición deductiva, inductiva o dialéctica. Lo anterior implica que puede asumirse una postura general para llegar al análisis de situaciones particulares, o por el contrario, a partir del análisis de situaciones específicas puede abordarse la discusión del tema desde una perspectiva global. La tercera opción consiste en contraponer ideas o posturas, con el propósito de establecer diferencias y similitudes, evidencias ventajas y desventajas, o promover la reflexión que conduzca a la adopción de una u otra postura.</w:t>
       </w:r>
     </w:p>
     <w:p>
@@ -2285,10 +2131,10 @@
             <v:path o:extrusionok="f" gradientshapeok="t" o:connecttype="rect"/>
             <o:lock v:ext="edit" aspectratio="t"/>
           </v:shapetype>
-          <v:shape id="_x0000_i1025" type="#_x0000_t75" style="width:66.75pt;height:16.5pt" o:ole="">
+          <v:shape id="_x0000_i1025" type="#_x0000_t75" style="width:66.8pt;height:16.7pt" o:ole="">
             <v:imagedata r:id="rId10" o:title=""/>
           </v:shape>
-          <o:OLEObject Type="Embed" ProgID="Equation.3" ShapeID="_x0000_i1025" DrawAspect="Content" ObjectID="_1674221231" r:id="rId11"/>
+          <o:OLEObject Type="Embed" ProgID="Equation.3" ShapeID="_x0000_i1025" DrawAspect="Content" ObjectID="_1691740106" r:id="rId11"/>
         </w:object>
       </w:r>
       <w:r>
@@ -2401,23 +2247,13 @@
         <w:ind w:left="0" w:firstLine="0"/>
         <w:jc w:val="both"/>
       </w:pPr>
-      <w:proofErr w:type="gramStart"/>
-      <w:r>
-        <w:rPr>
-          <w:rFonts w:ascii="Times New Roman" w:eastAsia="Times New Roman" w:hAnsi="Times New Roman" w:cs="Times New Roman"/>
-          <w:sz w:val="24"/>
-          <w:szCs w:val="24"/>
-        </w:rPr>
-        <w:t>t  =</w:t>
-      </w:r>
-      <w:proofErr w:type="gramEnd"/>
-      <w:r>
-        <w:rPr>
-          <w:rFonts w:ascii="Times New Roman" w:eastAsia="Times New Roman" w:hAnsi="Times New Roman" w:cs="Times New Roman"/>
-          <w:sz w:val="24"/>
-          <w:szCs w:val="24"/>
-        </w:rPr>
-        <w:t xml:space="preserve"> periodo de tiempo (años, minutos, otros)</w:t>
+      <w:r>
+        <w:rPr>
+          <w:rFonts w:ascii="Times New Roman" w:eastAsia="Times New Roman" w:hAnsi="Times New Roman" w:cs="Times New Roman"/>
+          <w:sz w:val="24"/>
+          <w:szCs w:val="24"/>
+        </w:rPr>
+        <w:t>t  = periodo de tiempo (años, minutos, otros)</w:t>
       </w:r>
     </w:p>
     <w:p>
@@ -3075,24 +2911,13 @@
         </w:rPr>
       </w:pPr>
       <w:r>
-        <w:t xml:space="preserve">Adicionalmente, se pueden agregar </w:t>
-      </w:r>
-      <w:proofErr w:type="spellStart"/>
-      <w:r>
-        <w:t>ap</w:t>
+        <w:t>Adicionalmente, se pueden agregar ap</w:t>
       </w:r>
       <w:r>
         <w:rPr>
           <w:lang w:val="es-419"/>
         </w:rPr>
-        <w:t>éndices</w:t>
-      </w:r>
-      <w:proofErr w:type="spellEnd"/>
-      <w:r>
-        <w:rPr>
-          <w:lang w:val="es-419"/>
-        </w:rPr>
-        <w:t xml:space="preserve"> con modelos, tablas, etc.  Que complementan el contenido del trabajo.</w:t>
+        <w:t>éndices con modelos, tablas, etc.  Que complementan el contenido del trabajo.</w:t>
       </w:r>
     </w:p>
     <w:sectPr>
@@ -3109,7 +2934,7 @@
 </file>
 
 <file path=word/endnotes.xml><?xml version="1.0" encoding="utf-8"?>
-<w:endnotes xmlns:wpc="http://schemas.microsoft.com/office/word/2010/wordprocessingCanvas" xmlns:cx="http://schemas.microsoft.com/office/drawing/2014/chartex" xmlns:cx1="http://schemas.microsoft.com/office/drawing/2015/9/8/chartex" xmlns:cx2="http://schemas.microsoft.com/office/drawing/2015/10/21/chartex" xmlns:cx3="http://schemas.microsoft.com/office/drawing/2016/5/9/chartex" xmlns:cx4="http://schemas.microsoft.com/office/drawing/2016/5/10/chartex" xmlns:cx5="http://schemas.microsoft.com/office/drawing/2016/5/11/chartex" xmlns:cx6="http://schemas.microsoft.com/office/drawing/2016/5/12/chartex" xmlns:cx7="http://schemas.microsoft.com/office/drawing/2016/5/13/chartex" xmlns:cx8="http://schemas.microsoft.com/office/drawing/2016/5/14/chartex" xmlns:mc="http://schemas.openxmlformats.org/markup-compatibility/2006" xmlns:aink="http://schemas.microsoft.com/office/drawing/2016/ink" xmlns:am3d="http://schemas.microsoft.com/office/drawing/2017/model3d" xmlns:o="urn:schemas-microsoft-com:office:office" xmlns:r="http://schemas.openxmlformats.org/officeDocument/2006/relationships" xmlns:m="http://schemas.openxmlformats.org/officeDocument/2006/math" xmlns:v="urn:schemas-microsoft-com:vml" xmlns:wp14="http://schemas.microsoft.com/office/word/2010/wordprocessingDrawing" xmlns:wp="http://schemas.openxmlformats.org/drawingml/2006/wordprocessingDrawing" xmlns:w10="urn:schemas-microsoft-com:office:word" xmlns:w="http://schemas.openxmlformats.org/wordprocessingml/2006/main" xmlns:w14="http://schemas.microsoft.com/office/word/2010/wordml" xmlns:w15="http://schemas.microsoft.com/office/word/2012/wordml" xmlns:w16cex="http://schemas.microsoft.com/office/word/2018/wordml/cex" xmlns:w16cid="http://schemas.microsoft.com/office/word/2016/wordml/cid" xmlns:w16="http://schemas.microsoft.com/office/word/2018/wordml" xmlns:w16se="http://schemas.microsoft.com/office/word/2015/wordml/symex" xmlns:wpg="http://schemas.microsoft.com/office/word/2010/wordprocessingGroup" xmlns:wpi="http://schemas.microsoft.com/office/word/2010/wordprocessingInk" xmlns:wne="http://schemas.microsoft.com/office/word/2006/wordml" xmlns:wps="http://schemas.microsoft.com/office/word/2010/wordprocessingShape" mc:Ignorable="w14 w15 w16se w16cid w16 w16cex wp14">
+<w:endnotes xmlns:wpc="http://schemas.microsoft.com/office/word/2010/wordprocessingCanvas" xmlns:cx="http://schemas.microsoft.com/office/drawing/2014/chartex" xmlns:cx1="http://schemas.microsoft.com/office/drawing/2015/9/8/chartex" xmlns:cx2="http://schemas.microsoft.com/office/drawing/2015/10/21/chartex" xmlns:cx3="http://schemas.microsoft.com/office/drawing/2016/5/9/chartex" xmlns:cx4="http://schemas.microsoft.com/office/drawing/2016/5/10/chartex" xmlns:cx5="http://schemas.microsoft.com/office/drawing/2016/5/11/chartex" xmlns:cx6="http://schemas.microsoft.com/office/drawing/2016/5/12/chartex" xmlns:cx7="http://schemas.microsoft.com/office/drawing/2016/5/13/chartex" xmlns:cx8="http://schemas.microsoft.com/office/drawing/2016/5/14/chartex" xmlns:mc="http://schemas.openxmlformats.org/markup-compatibility/2006" xmlns:aink="http://schemas.microsoft.com/office/drawing/2016/ink" xmlns:am3d="http://schemas.microsoft.com/office/drawing/2017/model3d" xmlns:o="urn:schemas-microsoft-com:office:office" xmlns:r="http://schemas.openxmlformats.org/officeDocument/2006/relationships" xmlns:m="http://schemas.openxmlformats.org/officeDocument/2006/math" xmlns:v="urn:schemas-microsoft-com:vml" xmlns:wp14="http://schemas.microsoft.com/office/word/2010/wordprocessingDrawing" xmlns:wp="http://schemas.openxmlformats.org/drawingml/2006/wordprocessingDrawing" xmlns:w10="urn:schemas-microsoft-com:office:word" xmlns:w="http://schemas.openxmlformats.org/wordprocessingml/2006/main" xmlns:w14="http://schemas.microsoft.com/office/word/2010/wordml" xmlns:w15="http://schemas.microsoft.com/office/word/2012/wordml" xmlns:w16cex="http://schemas.microsoft.com/office/word/2018/wordml/cex" xmlns:w16cid="http://schemas.microsoft.com/office/word/2016/wordml/cid" xmlns:w16="http://schemas.microsoft.com/office/word/2018/wordml" xmlns:w16sdtdh="http://schemas.microsoft.com/office/word/2020/wordml/sdtdatahash" xmlns:w16se="http://schemas.microsoft.com/office/word/2015/wordml/symex" xmlns:wpg="http://schemas.microsoft.com/office/word/2010/wordprocessingGroup" xmlns:wpi="http://schemas.microsoft.com/office/word/2010/wordprocessingInk" xmlns:wne="http://schemas.microsoft.com/office/word/2006/wordml" xmlns:wps="http://schemas.microsoft.com/office/word/2010/wordprocessingShape" mc:Ignorable="w14 w15 w16se w16cid w16 w16cex w16sdtdh wp14">
   <w:endnote w:type="separator" w:id="-1">
     <w:p>
       <w:r>
@@ -3128,7 +2953,7 @@
 </file>
 
 <file path=word/footer1.xml><?xml version="1.0" encoding="utf-8"?>
-<w:ftr xmlns:wpc="http://schemas.microsoft.com/office/word/2010/wordprocessingCanvas" xmlns:cx="http://schemas.microsoft.com/office/drawing/2014/chartex" xmlns:cx1="http://schemas.microsoft.com/office/drawing/2015/9/8/chartex" xmlns:cx2="http://schemas.microsoft.com/office/drawing/2015/10/21/chartex" xmlns:cx3="http://schemas.microsoft.com/office/drawing/2016/5/9/chartex" xmlns:cx4="http://schemas.microsoft.com/office/drawing/2016/5/10/chartex" xmlns:cx5="http://schemas.microsoft.com/office/drawing/2016/5/11/chartex" xmlns:cx6="http://schemas.microsoft.com/office/drawing/2016/5/12/chartex" xmlns:cx7="http://schemas.microsoft.com/office/drawing/2016/5/13/chartex" xmlns:cx8="http://schemas.microsoft.com/office/drawing/2016/5/14/chartex" xmlns:mc="http://schemas.openxmlformats.org/markup-compatibility/2006" xmlns:aink="http://schemas.microsoft.com/office/drawing/2016/ink" xmlns:am3d="http://schemas.microsoft.com/office/drawing/2017/model3d" xmlns:o="urn:schemas-microsoft-com:office:office" xmlns:r="http://schemas.openxmlformats.org/officeDocument/2006/relationships" xmlns:m="http://schemas.openxmlformats.org/officeDocument/2006/math" xmlns:v="urn:schemas-microsoft-com:vml" xmlns:wp14="http://schemas.microsoft.com/office/word/2010/wordprocessingDrawing" xmlns:wp="http://schemas.openxmlformats.org/drawingml/2006/wordprocessingDrawing" xmlns:w10="urn:schemas-microsoft-com:office:word" xmlns:w="http://schemas.openxmlformats.org/wordprocessingml/2006/main" xmlns:w14="http://schemas.microsoft.com/office/word/2010/wordml" xmlns:w15="http://schemas.microsoft.com/office/word/2012/wordml" xmlns:w16cex="http://schemas.microsoft.com/office/word/2018/wordml/cex" xmlns:w16cid="http://schemas.microsoft.com/office/word/2016/wordml/cid" xmlns:w16="http://schemas.microsoft.com/office/word/2018/wordml" xmlns:w16se="http://schemas.microsoft.com/office/word/2015/wordml/symex" xmlns:wpg="http://schemas.microsoft.com/office/word/2010/wordprocessingGroup" xmlns:wpi="http://schemas.microsoft.com/office/word/2010/wordprocessingInk" xmlns:wne="http://schemas.microsoft.com/office/word/2006/wordml" xmlns:wps="http://schemas.microsoft.com/office/word/2010/wordprocessingShape" mc:Ignorable="w14 w15 w16se w16cid w16 w16cex wp14">
+<w:ftr xmlns:wpc="http://schemas.microsoft.com/office/word/2010/wordprocessingCanvas" xmlns:cx="http://schemas.microsoft.com/office/drawing/2014/chartex" xmlns:cx1="http://schemas.microsoft.com/office/drawing/2015/9/8/chartex" xmlns:cx2="http://schemas.microsoft.com/office/drawing/2015/10/21/chartex" xmlns:cx3="http://schemas.microsoft.com/office/drawing/2016/5/9/chartex" xmlns:cx4="http://schemas.microsoft.com/office/drawing/2016/5/10/chartex" xmlns:cx5="http://schemas.microsoft.com/office/drawing/2016/5/11/chartex" xmlns:cx6="http://schemas.microsoft.com/office/drawing/2016/5/12/chartex" xmlns:cx7="http://schemas.microsoft.com/office/drawing/2016/5/13/chartex" xmlns:cx8="http://schemas.microsoft.com/office/drawing/2016/5/14/chartex" xmlns:mc="http://schemas.openxmlformats.org/markup-compatibility/2006" xmlns:aink="http://schemas.microsoft.com/office/drawing/2016/ink" xmlns:am3d="http://schemas.microsoft.com/office/drawing/2017/model3d" xmlns:o="urn:schemas-microsoft-com:office:office" xmlns:r="http://schemas.openxmlformats.org/officeDocument/2006/relationships" xmlns:m="http://schemas.openxmlformats.org/officeDocument/2006/math" xmlns:v="urn:schemas-microsoft-com:vml" xmlns:wp14="http://schemas.microsoft.com/office/word/2010/wordprocessingDrawing" xmlns:wp="http://schemas.openxmlformats.org/drawingml/2006/wordprocessingDrawing" xmlns:w10="urn:schemas-microsoft-com:office:word" xmlns:w="http://schemas.openxmlformats.org/wordprocessingml/2006/main" xmlns:w14="http://schemas.microsoft.com/office/word/2010/wordml" xmlns:w15="http://schemas.microsoft.com/office/word/2012/wordml" xmlns:w16cex="http://schemas.microsoft.com/office/word/2018/wordml/cex" xmlns:w16cid="http://schemas.microsoft.com/office/word/2016/wordml/cid" xmlns:w16="http://schemas.microsoft.com/office/word/2018/wordml" xmlns:w16sdtdh="http://schemas.microsoft.com/office/word/2020/wordml/sdtdatahash" xmlns:w16se="http://schemas.microsoft.com/office/word/2015/wordml/symex" xmlns:wpg="http://schemas.microsoft.com/office/word/2010/wordprocessingGroup" xmlns:wpi="http://schemas.microsoft.com/office/word/2010/wordprocessingInk" xmlns:wne="http://schemas.microsoft.com/office/word/2006/wordml" xmlns:wps="http://schemas.microsoft.com/office/word/2010/wordprocessingShape" mc:Ignorable="w14 w15 w16se w16cid w16 w16cex w16sdtdh wp14">
   <w:p>
     <w:pPr>
       <w:jc w:val="center"/>
@@ -3144,7 +2969,7 @@
 </file>
 
 <file path=word/footnotes.xml><?xml version="1.0" encoding="utf-8"?>
-<w:footnotes xmlns:wpc="http://schemas.microsoft.com/office/word/2010/wordprocessingCanvas" xmlns:cx="http://schemas.microsoft.com/office/drawing/2014/chartex" xmlns:cx1="http://schemas.microsoft.com/office/drawing/2015/9/8/chartex" xmlns:cx2="http://schemas.microsoft.com/office/drawing/2015/10/21/chartex" xmlns:cx3="http://schemas.microsoft.com/office/drawing/2016/5/9/chartex" xmlns:cx4="http://schemas.microsoft.com/office/drawing/2016/5/10/chartex" xmlns:cx5="http://schemas.microsoft.com/office/drawing/2016/5/11/chartex" xmlns:cx6="http://schemas.microsoft.com/office/drawing/2016/5/12/chartex" xmlns:cx7="http://schemas.microsoft.com/office/drawing/2016/5/13/chartex" xmlns:cx8="http://schemas.microsoft.com/office/drawing/2016/5/14/chartex" xmlns:mc="http://schemas.openxmlformats.org/markup-compatibility/2006" xmlns:aink="http://schemas.microsoft.com/office/drawing/2016/ink" xmlns:am3d="http://schemas.microsoft.com/office/drawing/2017/model3d" xmlns:o="urn:schemas-microsoft-com:office:office" xmlns:r="http://schemas.openxmlformats.org/officeDocument/2006/relationships" xmlns:m="http://schemas.openxmlformats.org/officeDocument/2006/math" xmlns:v="urn:schemas-microsoft-com:vml" xmlns:wp14="http://schemas.microsoft.com/office/word/2010/wordprocessingDrawing" xmlns:wp="http://schemas.openxmlformats.org/drawingml/2006/wordprocessingDrawing" xmlns:w10="urn:schemas-microsoft-com:office:word" xmlns:w="http://schemas.openxmlformats.org/wordprocessingml/2006/main" xmlns:w14="http://schemas.microsoft.com/office/word/2010/wordml" xmlns:w15="http://schemas.microsoft.com/office/word/2012/wordml" xmlns:w16cex="http://schemas.microsoft.com/office/word/2018/wordml/cex" xmlns:w16cid="http://schemas.microsoft.com/office/word/2016/wordml/cid" xmlns:w16="http://schemas.microsoft.com/office/word/2018/wordml" xmlns:w16se="http://schemas.microsoft.com/office/word/2015/wordml/symex" xmlns:wpg="http://schemas.microsoft.com/office/word/2010/wordprocessingGroup" xmlns:wpi="http://schemas.microsoft.com/office/word/2010/wordprocessingInk" xmlns:wne="http://schemas.microsoft.com/office/word/2006/wordml" xmlns:wps="http://schemas.microsoft.com/office/word/2010/wordprocessingShape" mc:Ignorable="w14 w15 w16se w16cid w16 w16cex wp14">
+<w:footnotes xmlns:wpc="http://schemas.microsoft.com/office/word/2010/wordprocessingCanvas" xmlns:cx="http://schemas.microsoft.com/office/drawing/2014/chartex" xmlns:cx1="http://schemas.microsoft.com/office/drawing/2015/9/8/chartex" xmlns:cx2="http://schemas.microsoft.com/office/drawing/2015/10/21/chartex" xmlns:cx3="http://schemas.microsoft.com/office/drawing/2016/5/9/chartex" xmlns:cx4="http://schemas.microsoft.com/office/drawing/2016/5/10/chartex" xmlns:cx5="http://schemas.microsoft.com/office/drawing/2016/5/11/chartex" xmlns:cx6="http://schemas.microsoft.com/office/drawing/2016/5/12/chartex" xmlns:cx7="http://schemas.microsoft.com/office/drawing/2016/5/13/chartex" xmlns:cx8="http://schemas.microsoft.com/office/drawing/2016/5/14/chartex" xmlns:mc="http://schemas.openxmlformats.org/markup-compatibility/2006" xmlns:aink="http://schemas.microsoft.com/office/drawing/2016/ink" xmlns:am3d="http://schemas.microsoft.com/office/drawing/2017/model3d" xmlns:o="urn:schemas-microsoft-com:office:office" xmlns:r="http://schemas.openxmlformats.org/officeDocument/2006/relationships" xmlns:m="http://schemas.openxmlformats.org/officeDocument/2006/math" xmlns:v="urn:schemas-microsoft-com:vml" xmlns:wp14="http://schemas.microsoft.com/office/word/2010/wordprocessingDrawing" xmlns:wp="http://schemas.openxmlformats.org/drawingml/2006/wordprocessingDrawing" xmlns:w10="urn:schemas-microsoft-com:office:word" xmlns:w="http://schemas.openxmlformats.org/wordprocessingml/2006/main" xmlns:w14="http://schemas.microsoft.com/office/word/2010/wordml" xmlns:w15="http://schemas.microsoft.com/office/word/2012/wordml" xmlns:w16cex="http://schemas.microsoft.com/office/word/2018/wordml/cex" xmlns:w16cid="http://schemas.microsoft.com/office/word/2016/wordml/cid" xmlns:w16="http://schemas.microsoft.com/office/word/2018/wordml" xmlns:w16sdtdh="http://schemas.microsoft.com/office/word/2020/wordml/sdtdatahash" xmlns:w16se="http://schemas.microsoft.com/office/word/2015/wordml/symex" xmlns:wpg="http://schemas.microsoft.com/office/word/2010/wordprocessingGroup" xmlns:wpi="http://schemas.microsoft.com/office/word/2010/wordprocessingInk" xmlns:wne="http://schemas.microsoft.com/office/word/2006/wordml" xmlns:wps="http://schemas.microsoft.com/office/word/2010/wordprocessingShape" mc:Ignorable="w14 w15 w16se w16cid w16 w16cex w16sdtdh wp14">
   <w:footnote w:type="separator" w:id="-1">
     <w:p>
       <w:r>
@@ -3163,7 +2988,7 @@
 </file>
 
 <file path=word/header1.xml><?xml version="1.0" encoding="utf-8"?>
-<w:hdr xmlns:wpc="http://schemas.microsoft.com/office/word/2010/wordprocessingCanvas" xmlns:cx="http://schemas.microsoft.com/office/drawing/2014/chartex" xmlns:cx1="http://schemas.microsoft.com/office/drawing/2015/9/8/chartex" xmlns:cx2="http://schemas.microsoft.com/office/drawing/2015/10/21/chartex" xmlns:cx3="http://schemas.microsoft.com/office/drawing/2016/5/9/chartex" xmlns:cx4="http://schemas.microsoft.com/office/drawing/2016/5/10/chartex" xmlns:cx5="http://schemas.microsoft.com/office/drawing/2016/5/11/chartex" xmlns:cx6="http://schemas.microsoft.com/office/drawing/2016/5/12/chartex" xmlns:cx7="http://schemas.microsoft.com/office/drawing/2016/5/13/chartex" xmlns:cx8="http://schemas.microsoft.com/office/drawing/2016/5/14/chartex" xmlns:mc="http://schemas.openxmlformats.org/markup-compatibility/2006" xmlns:aink="http://schemas.microsoft.com/office/drawing/2016/ink" xmlns:am3d="http://schemas.microsoft.com/office/drawing/2017/model3d" xmlns:o="urn:schemas-microsoft-com:office:office" xmlns:r="http://schemas.openxmlformats.org/officeDocument/2006/relationships" xmlns:m="http://schemas.openxmlformats.org/officeDocument/2006/math" xmlns:v="urn:schemas-microsoft-com:vml" xmlns:wp14="http://schemas.microsoft.com/office/word/2010/wordprocessingDrawing" xmlns:wp="http://schemas.openxmlformats.org/drawingml/2006/wordprocessingDrawing" xmlns:w10="urn:schemas-microsoft-com:office:word" xmlns:w="http://schemas.openxmlformats.org/wordprocessingml/2006/main" xmlns:w14="http://schemas.microsoft.com/office/word/2010/wordml" xmlns:w15="http://schemas.microsoft.com/office/word/2012/wordml" xmlns:w16cex="http://schemas.microsoft.com/office/word/2018/wordml/cex" xmlns:w16cid="http://schemas.microsoft.com/office/word/2016/wordml/cid" xmlns:w16="http://schemas.microsoft.com/office/word/2018/wordml" xmlns:w16se="http://schemas.microsoft.com/office/word/2015/wordml/symex" xmlns:wpg="http://schemas.microsoft.com/office/word/2010/wordprocessingGroup" xmlns:wpi="http://schemas.microsoft.com/office/word/2010/wordprocessingInk" xmlns:wne="http://schemas.microsoft.com/office/word/2006/wordml" xmlns:wps="http://schemas.microsoft.com/office/word/2010/wordprocessingShape" mc:Ignorable="w14 w15 w16se w16cid w16 w16cex wp14">
+<w:hdr xmlns:wpc="http://schemas.microsoft.com/office/word/2010/wordprocessingCanvas" xmlns:cx="http://schemas.microsoft.com/office/drawing/2014/chartex" xmlns:cx1="http://schemas.microsoft.com/office/drawing/2015/9/8/chartex" xmlns:cx2="http://schemas.microsoft.com/office/drawing/2015/10/21/chartex" xmlns:cx3="http://schemas.microsoft.com/office/drawing/2016/5/9/chartex" xmlns:cx4="http://schemas.microsoft.com/office/drawing/2016/5/10/chartex" xmlns:cx5="http://schemas.microsoft.com/office/drawing/2016/5/11/chartex" xmlns:cx6="http://schemas.microsoft.com/office/drawing/2016/5/12/chartex" xmlns:cx7="http://schemas.microsoft.com/office/drawing/2016/5/13/chartex" xmlns:cx8="http://schemas.microsoft.com/office/drawing/2016/5/14/chartex" xmlns:mc="http://schemas.openxmlformats.org/markup-compatibility/2006" xmlns:aink="http://schemas.microsoft.com/office/drawing/2016/ink" xmlns:am3d="http://schemas.microsoft.com/office/drawing/2017/model3d" xmlns:o="urn:schemas-microsoft-com:office:office" xmlns:r="http://schemas.openxmlformats.org/officeDocument/2006/relationships" xmlns:m="http://schemas.openxmlformats.org/officeDocument/2006/math" xmlns:v="urn:schemas-microsoft-com:vml" xmlns:wp14="http://schemas.microsoft.com/office/word/2010/wordprocessingDrawing" xmlns:wp="http://schemas.openxmlformats.org/drawingml/2006/wordprocessingDrawing" xmlns:w10="urn:schemas-microsoft-com:office:word" xmlns:w="http://schemas.openxmlformats.org/wordprocessingml/2006/main" xmlns:w14="http://schemas.microsoft.com/office/word/2010/wordml" xmlns:w15="http://schemas.microsoft.com/office/word/2012/wordml" xmlns:w16cex="http://schemas.microsoft.com/office/word/2018/wordml/cex" xmlns:w16cid="http://schemas.microsoft.com/office/word/2016/wordml/cid" xmlns:w16="http://schemas.microsoft.com/office/word/2018/wordml" xmlns:w16sdtdh="http://schemas.microsoft.com/office/word/2020/wordml/sdtdatahash" xmlns:w16se="http://schemas.microsoft.com/office/word/2015/wordml/symex" xmlns:wpg="http://schemas.microsoft.com/office/word/2010/wordprocessingGroup" xmlns:wpi="http://schemas.microsoft.com/office/word/2010/wordprocessingInk" xmlns:wne="http://schemas.microsoft.com/office/word/2006/wordml" xmlns:wps="http://schemas.microsoft.com/office/word/2010/wordprocessingShape" mc:Ignorable="w14 w15 w16se w16cid w16 w16cex w16sdtdh wp14">
   <w:p>
     <w:pPr>
       <w:spacing w:before="708"/>
@@ -3219,7 +3044,7 @@
         <w:sz w:val="16"/>
         <w:szCs w:val="16"/>
       </w:rPr>
-      <w:t>1er</w:t>
+      <w:t>2do</w:t>
     </w:r>
     <w:r>
       <w:rPr>
@@ -3250,7 +3075,7 @@
 </file>
 
 <file path=word/numbering.xml><?xml version="1.0" encoding="utf-8"?>
-<w:numbering xmlns:wpc="http://schemas.microsoft.com/office/word/2010/wordprocessingCanvas" xmlns:cx="http://schemas.microsoft.com/office/drawing/2014/chartex" xmlns:cx1="http://schemas.microsoft.com/office/drawing/2015/9/8/chartex" xmlns:cx2="http://schemas.microsoft.com/office/drawing/2015/10/21/chartex" xmlns:cx3="http://schemas.microsoft.com/office/drawing/2016/5/9/chartex" xmlns:cx4="http://schemas.microsoft.com/office/drawing/2016/5/10/chartex" xmlns:cx5="http://schemas.microsoft.com/office/drawing/2016/5/11/chartex" xmlns:cx6="http://schemas.microsoft.com/office/drawing/2016/5/12/chartex" xmlns:cx7="http://schemas.microsoft.com/office/drawing/2016/5/13/chartex" xmlns:cx8="http://schemas.microsoft.com/office/drawing/2016/5/14/chartex" xmlns:mc="http://schemas.openxmlformats.org/markup-compatibility/2006" xmlns:aink="http://schemas.microsoft.com/office/drawing/2016/ink" xmlns:am3d="http://schemas.microsoft.com/office/drawing/2017/model3d" xmlns:o="urn:schemas-microsoft-com:office:office" xmlns:r="http://schemas.openxmlformats.org/officeDocument/2006/relationships" xmlns:m="http://schemas.openxmlformats.org/officeDocument/2006/math" xmlns:v="urn:schemas-microsoft-com:vml" xmlns:wp14="http://schemas.microsoft.com/office/word/2010/wordprocessingDrawing" xmlns:wp="http://schemas.openxmlformats.org/drawingml/2006/wordprocessingDrawing" xmlns:w10="urn:schemas-microsoft-com:office:word" xmlns:w="http://schemas.openxmlformats.org/wordprocessingml/2006/main" xmlns:w14="http://schemas.microsoft.com/office/word/2010/wordml" xmlns:w15="http://schemas.microsoft.com/office/word/2012/wordml" xmlns:w16cex="http://schemas.microsoft.com/office/word/2018/wordml/cex" xmlns:w16cid="http://schemas.microsoft.com/office/word/2016/wordml/cid" xmlns:w16="http://schemas.microsoft.com/office/word/2018/wordml" xmlns:w16se="http://schemas.microsoft.com/office/word/2015/wordml/symex" xmlns:wpg="http://schemas.microsoft.com/office/word/2010/wordprocessingGroup" xmlns:wpi="http://schemas.microsoft.com/office/word/2010/wordprocessingInk" xmlns:wne="http://schemas.microsoft.com/office/word/2006/wordml" xmlns:wps="http://schemas.microsoft.com/office/word/2010/wordprocessingShape" mc:Ignorable="w14 w15 w16se w16cid w16 w16cex wp14">
+<w:numbering xmlns:wpc="http://schemas.microsoft.com/office/word/2010/wordprocessingCanvas" xmlns:cx="http://schemas.microsoft.com/office/drawing/2014/chartex" xmlns:cx1="http://schemas.microsoft.com/office/drawing/2015/9/8/chartex" xmlns:cx2="http://schemas.microsoft.com/office/drawing/2015/10/21/chartex" xmlns:cx3="http://schemas.microsoft.com/office/drawing/2016/5/9/chartex" xmlns:cx4="http://schemas.microsoft.com/office/drawing/2016/5/10/chartex" xmlns:cx5="http://schemas.microsoft.com/office/drawing/2016/5/11/chartex" xmlns:cx6="http://schemas.microsoft.com/office/drawing/2016/5/12/chartex" xmlns:cx7="http://schemas.microsoft.com/office/drawing/2016/5/13/chartex" xmlns:cx8="http://schemas.microsoft.com/office/drawing/2016/5/14/chartex" xmlns:mc="http://schemas.openxmlformats.org/markup-compatibility/2006" xmlns:aink="http://schemas.microsoft.com/office/drawing/2016/ink" xmlns:am3d="http://schemas.microsoft.com/office/drawing/2017/model3d" xmlns:o="urn:schemas-microsoft-com:office:office" xmlns:r="http://schemas.openxmlformats.org/officeDocument/2006/relationships" xmlns:m="http://schemas.openxmlformats.org/officeDocument/2006/math" xmlns:v="urn:schemas-microsoft-com:vml" xmlns:wp14="http://schemas.microsoft.com/office/word/2010/wordprocessingDrawing" xmlns:wp="http://schemas.openxmlformats.org/drawingml/2006/wordprocessingDrawing" xmlns:w10="urn:schemas-microsoft-com:office:word" xmlns:w="http://schemas.openxmlformats.org/wordprocessingml/2006/main" xmlns:w14="http://schemas.microsoft.com/office/word/2010/wordml" xmlns:w15="http://schemas.microsoft.com/office/word/2012/wordml" xmlns:w16cex="http://schemas.microsoft.com/office/word/2018/wordml/cex" xmlns:w16cid="http://schemas.microsoft.com/office/word/2016/wordml/cid" xmlns:w16="http://schemas.microsoft.com/office/word/2018/wordml" xmlns:w16sdtdh="http://schemas.microsoft.com/office/word/2020/wordml/sdtdatahash" xmlns:w16se="http://schemas.microsoft.com/office/word/2015/wordml/symex" xmlns:wpg="http://schemas.microsoft.com/office/word/2010/wordprocessingGroup" xmlns:wpi="http://schemas.microsoft.com/office/word/2010/wordprocessingInk" xmlns:wne="http://schemas.microsoft.com/office/word/2006/wordml" xmlns:wps="http://schemas.microsoft.com/office/word/2010/wordprocessingShape" mc:Ignorable="w14 w15 w16se w16cid w16 w16cex w16sdtdh wp14">
   <w:abstractNum w:abstractNumId="0" w15:restartNumberingAfterBreak="0">
     <w:nsid w:val="14E713FE"/>
     <w:multiLevelType w:val="multilevel"/>
@@ -3487,7 +3312,7 @@
 </file>
 
 <file path=word/styles.xml><?xml version="1.0" encoding="utf-8"?>
-<w:styles xmlns:mc="http://schemas.openxmlformats.org/markup-compatibility/2006" xmlns:r="http://schemas.openxmlformats.org/officeDocument/2006/relationships" xmlns:w="http://schemas.openxmlformats.org/wordprocessingml/2006/main" xmlns:w14="http://schemas.microsoft.com/office/word/2010/wordml" xmlns:w15="http://schemas.microsoft.com/office/word/2012/wordml" xmlns:w16cex="http://schemas.microsoft.com/office/word/2018/wordml/cex" xmlns:w16cid="http://schemas.microsoft.com/office/word/2016/wordml/cid" xmlns:w16="http://schemas.microsoft.com/office/word/2018/wordml" xmlns:w16se="http://schemas.microsoft.com/office/word/2015/wordml/symex" mc:Ignorable="w14 w15 w16se w16cid w16 w16cex">
+<w:styles xmlns:mc="http://schemas.openxmlformats.org/markup-compatibility/2006" xmlns:r="http://schemas.openxmlformats.org/officeDocument/2006/relationships" xmlns:w="http://schemas.openxmlformats.org/wordprocessingml/2006/main" xmlns:w14="http://schemas.microsoft.com/office/word/2010/wordml" xmlns:w15="http://schemas.microsoft.com/office/word/2012/wordml" xmlns:w16cex="http://schemas.microsoft.com/office/word/2018/wordml/cex" xmlns:w16cid="http://schemas.microsoft.com/office/word/2016/wordml/cid" xmlns:w16="http://schemas.microsoft.com/office/word/2018/wordml" xmlns:w16sdtdh="http://schemas.microsoft.com/office/word/2020/wordml/sdtdatahash" xmlns:w16se="http://schemas.microsoft.com/office/word/2015/wordml/symex" mc:Ignorable="w14 w15 w16se w16cid w16 w16cex w16sdtdh">
   <w:docDefaults>
     <w:rPrDefault>
       <w:rPr>
@@ -3885,7 +3710,7 @@
   <w:style w:type="paragraph" w:default="1" w:styleId="Normal">
     <w:name w:val="Normal"/>
   </w:style>
-  <w:style w:type="paragraph" w:styleId="Heading1">
+  <w:style w:type="paragraph" w:styleId="Ttulo1">
     <w:name w:val="heading 1"/>
     <w:basedOn w:val="Normal"/>
     <w:pPr>
@@ -3901,7 +3726,7 @@
       <w:szCs w:val="48"/>
     </w:rPr>
   </w:style>
-  <w:style w:type="paragraph" w:styleId="Heading2">
+  <w:style w:type="paragraph" w:styleId="Ttulo2">
     <w:name w:val="heading 2"/>
     <w:basedOn w:val="Normal"/>
     <w:pPr>
@@ -3917,7 +3742,7 @@
       <w:szCs w:val="36"/>
     </w:rPr>
   </w:style>
-  <w:style w:type="paragraph" w:styleId="Heading3">
+  <w:style w:type="paragraph" w:styleId="Ttulo3">
     <w:name w:val="heading 3"/>
     <w:basedOn w:val="Normal"/>
     <w:pPr>
@@ -3933,7 +3758,7 @@
       <w:szCs w:val="28"/>
     </w:rPr>
   </w:style>
-  <w:style w:type="paragraph" w:styleId="Heading4">
+  <w:style w:type="paragraph" w:styleId="Ttulo4">
     <w:name w:val="heading 4"/>
     <w:basedOn w:val="Normal"/>
     <w:pPr>
@@ -3949,7 +3774,7 @@
       <w:szCs w:val="24"/>
     </w:rPr>
   </w:style>
-  <w:style w:type="paragraph" w:styleId="Heading5">
+  <w:style w:type="paragraph" w:styleId="Ttulo5">
     <w:name w:val="heading 5"/>
     <w:basedOn w:val="Normal"/>
     <w:pPr>
@@ -3963,7 +3788,7 @@
       <w:b/>
     </w:rPr>
   </w:style>
-  <w:style w:type="paragraph" w:styleId="Heading6">
+  <w:style w:type="paragraph" w:styleId="Ttulo6">
     <w:name w:val="heading 6"/>
     <w:basedOn w:val="Normal"/>
     <w:pPr>
@@ -3979,13 +3804,13 @@
       <w:szCs w:val="20"/>
     </w:rPr>
   </w:style>
-  <w:style w:type="character" w:default="1" w:styleId="DefaultParagraphFont">
+  <w:style w:type="character" w:default="1" w:styleId="Fuentedeprrafopredeter">
     <w:name w:val="Default Paragraph Font"/>
     <w:uiPriority w:val="1"/>
     <w:semiHidden/>
     <w:unhideWhenUsed/>
   </w:style>
-  <w:style w:type="table" w:default="1" w:styleId="TableNormal">
+  <w:style w:type="table" w:default="1" w:styleId="Tablanormal">
     <w:name w:val="Normal Table"/>
     <w:uiPriority w:val="99"/>
     <w:semiHidden/>
@@ -4000,7 +3825,7 @@
       </w:tblCellMar>
     </w:tblPr>
   </w:style>
-  <w:style w:type="numbering" w:default="1" w:styleId="NoList">
+  <w:style w:type="numbering" w:default="1" w:styleId="Sinlista">
     <w:name w:val="No List"/>
     <w:uiPriority w:val="99"/>
     <w:semiHidden/>
@@ -4017,7 +3842,7 @@
       </w:tblCellMar>
     </w:tblPr>
   </w:style>
-  <w:style w:type="paragraph" w:styleId="Title">
+  <w:style w:type="paragraph" w:styleId="Ttulo">
     <w:name w:val="Title"/>
     <w:basedOn w:val="Normal"/>
     <w:pPr>
@@ -4032,7 +3857,7 @@
       <w:szCs w:val="72"/>
     </w:rPr>
   </w:style>
-  <w:style w:type="paragraph" w:styleId="Subtitle">
+  <w:style w:type="paragraph" w:styleId="Subttulo">
     <w:name w:val="Subtitle"/>
     <w:basedOn w:val="Normal"/>
     <w:pPr>
@@ -4071,18 +3896,18 @@
       </w:tblCellMar>
     </w:tblPr>
   </w:style>
-  <w:style w:type="character" w:styleId="PlaceholderText">
+  <w:style w:type="character" w:styleId="Textodelmarcadordeposicin">
     <w:name w:val="Placeholder Text"/>
-    <w:basedOn w:val="DefaultParagraphFont"/>
+    <w:basedOn w:val="Fuentedeprrafopredeter"/>
     <w:uiPriority w:val="99"/>
     <w:rPr>
       <w:color w:val="808080"/>
     </w:rPr>
   </w:style>
-  <w:style w:type="paragraph" w:styleId="Header">
+  <w:style w:type="paragraph" w:styleId="Encabezado">
     <w:name w:val="header"/>
     <w:basedOn w:val="Normal"/>
-    <w:link w:val="HeaderChar"/>
+    <w:link w:val="EncabezadoCar"/>
     <w:uiPriority w:val="99"/>
     <w:unhideWhenUsed/>
     <w:rsid w:val="00A16055"/>
@@ -4093,17 +3918,17 @@
       </w:tabs>
     </w:pPr>
   </w:style>
-  <w:style w:type="character" w:customStyle="1" w:styleId="HeaderChar">
-    <w:name w:val="Header Char"/>
-    <w:basedOn w:val="DefaultParagraphFont"/>
-    <w:link w:val="Header"/>
+  <w:style w:type="character" w:customStyle="1" w:styleId="EncabezadoCar">
+    <w:name w:val="Encabezado Car"/>
+    <w:basedOn w:val="Fuentedeprrafopredeter"/>
+    <w:link w:val="Encabezado"/>
     <w:uiPriority w:val="99"/>
     <w:rsid w:val="00A16055"/>
   </w:style>
-  <w:style w:type="paragraph" w:styleId="Footer">
+  <w:style w:type="paragraph" w:styleId="Piedepgina">
     <w:name w:val="footer"/>
     <w:basedOn w:val="Normal"/>
-    <w:link w:val="FooterChar"/>
+    <w:link w:val="PiedepginaCar"/>
     <w:uiPriority w:val="99"/>
     <w:unhideWhenUsed/>
     <w:rsid w:val="00A16055"/>
@@ -4114,10 +3939,10 @@
       </w:tabs>
     </w:pPr>
   </w:style>
-  <w:style w:type="character" w:customStyle="1" w:styleId="FooterChar">
-    <w:name w:val="Footer Char"/>
-    <w:basedOn w:val="DefaultParagraphFont"/>
-    <w:link w:val="Footer"/>
+  <w:style w:type="character" w:customStyle="1" w:styleId="PiedepginaCar">
+    <w:name w:val="Pie de página Car"/>
+    <w:basedOn w:val="Fuentedeprrafopredeter"/>
+    <w:link w:val="Piedepgina"/>
     <w:uiPriority w:val="99"/>
     <w:rsid w:val="00A16055"/>
   </w:style>

</xml_diff>